<commit_message>
Lastenheft Update + Basic Mockup
</commit_message>
<xml_diff>
--- a/non-code/lastenheft.docx
+++ b/non-code/lastenheft.docx
@@ -5947,7 +5947,14 @@
           <w:highlight w:val="green"/>
           <w:lang w:val="de-AT"/>
         </w:rPr>
-        <w:t>/LD0</w:t>
+        <w:t>/</w:t>
+      </w:r>
+      <w:r>
+        <w:rPr>
+          <w:highlight w:val="green"/>
+          <w:lang w:val="de-AT"/>
+        </w:rPr>
+        <w:t>LD0</w:t>
       </w:r>
       <w:r>
         <w:rPr>
@@ -7815,7 +7822,6 @@
         <w:docPartUnique/>
       </w:docPartObj>
     </w:sdtPr>
-    <w:sdtEndPr/>
     <w:sdtContent>
       <w:p>
         <w:pPr>
@@ -13887,10 +13893,16 @@
 <file path=customXml/itemProps1.xml><?xml version="1.0" encoding="utf-8"?>
 <ds:datastoreItem xmlns:ds="http://schemas.openxmlformats.org/officeDocument/2006/customXml" ds:itemID="{486CC06F-7DDE-4AB7-B1CE-78810F2ECA58}">
   <ds:schemaRefs>
+    <ds:schemaRef ds:uri="http://schemas.microsoft.com/office/2006/documentManagement/types"/>
+    <ds:schemaRef ds:uri="7760b130-b144-4486-bde3-77306cd3b476"/>
+    <ds:schemaRef ds:uri="http://schemas.openxmlformats.org/package/2006/metadata/core-properties"/>
+    <ds:schemaRef ds:uri="http://schemas.microsoft.com/office/infopath/2007/PartnerControls"/>
+    <ds:schemaRef ds:uri="http://purl.org/dc/dcmitype/"/>
     <ds:schemaRef ds:uri="http://schemas.microsoft.com/office/2006/metadata/properties"/>
-    <ds:schemaRef ds:uri="http://schemas.microsoft.com/office/infopath/2007/PartnerControls"/>
     <ds:schemaRef ds:uri="2a7b7321-699e-4c59-ac5f-e254e3ed5b5a"/>
-    <ds:schemaRef ds:uri="7760b130-b144-4486-bde3-77306cd3b476"/>
+    <ds:schemaRef ds:uri="http://www.w3.org/XML/1998/namespace"/>
+    <ds:schemaRef ds:uri="http://purl.org/dc/terms/"/>
+    <ds:schemaRef ds:uri="http://purl.org/dc/elements/1.1/"/>
   </ds:schemaRefs>
 </ds:datastoreItem>
 </file>

</xml_diff>